<commit_message>
Regenerate homework files from PreTeXt source
- Generate Word homework files for all 21 chapters directly from PreTeXt
- Format for digital completion (no name/date fields)
- Add answer spaces after questions
- Remove obsolete markdown homework and answer key files
- Remove old conversion scripts (replaced by generate_homework_from_pretext.py)

Co-Authored-By: Claude Opus 4.5 <noreply@anthropic.com>
</commit_message>
<xml_diff>
--- a/Homework/Chapter 01 Homework.docx
+++ b/Homework/Chapter 01 Homework.docx
@@ -4,40 +4,31 @@
   <w:body>
     <w:p>
       <w:pPr>
-        <w:spacing w:before="0" w:after="120" w:line="240" w:lineRule="auto"/>
-        <w:jc w:val="center"/>
+        <w:pStyle w:val="Heading1"/>
+        <w:spacing w:before="0" w:after="120"/>
       </w:pPr>
       <w:r>
         <w:rPr>
-          <w:b/>
           <w:sz w:val="32"/>
         </w:rPr>
-        <w:t>Chapter One Homework</w:t>
+        <w:t>Chapter 1: Introduction to Linguistics and Grammar</w:t>
       </w:r>
     </w:p>
     <w:p>
       <w:pPr>
-        <w:spacing w:before="0" w:after="240" w:line="240" w:lineRule="auto"/>
-        <w:jc w:val="center"/>
+        <w:pStyle w:val="Heading2"/>
+        <w:spacing w:before="0" w:after="240"/>
       </w:pPr>
       <w:r>
         <w:rPr>
-          <w:sz w:val="26"/>
+          <w:sz w:val="28"/>
         </w:rPr>
-        <w:t>Introduction to Linguistics</w:t>
+        <w:t>Homework: Introduction to Linguistics</w:t>
       </w:r>
     </w:p>
     <w:p>
       <w:pPr>
-        <w:jc w:val="center"/>
-        <w:pBdr>
-          <w:bottom w:val="single" w:sz="6" w:space="1" w:color="auto"/>
-        </w:pBdr>
-      </w:pPr>
-    </w:p>
-    <w:p>
-      <w:pPr>
-        <w:spacing w:before="360" w:after="200" w:line="240" w:lineRule="auto"/>
+        <w:spacing w:before="240" w:after="60"/>
       </w:pPr>
       <w:r>
         <w:rPr>
@@ -49,304 +40,279 @@
     </w:p>
     <w:p>
       <w:pPr>
-        <w:spacing w:before="120" w:after="60" w:line="240" w:lineRule="auto"/>
+        <w:spacing w:before="120" w:after="60"/>
       </w:pPr>
       <w:r>
         <w:rPr>
-          <w:b/>
+          <w:i/>
         </w:rPr>
-        <w:t xml:space="preserve">1. </w:t>
+        <w:t>Question 1.</w:t>
       </w:r>
       <w:r>
-        <w:t>In your own words, explain what it means to say that linguistics is "descriptive" rather than "prescriptive." Why does this distinction matter? (1 paragraph)</w:t>
+        <w:t xml:space="preserve"> In your own words, explain what it means to say that linguistics is "descriptive" rather than "prescriptive." Why does this distinction matter? (1 paragraph)</w:t>
       </w:r>
     </w:p>
     <w:p>
       <w:pPr>
-        <w:spacing w:before="0" w:after="0" w:line="240" w:lineRule="auto"/>
-      </w:pPr>
-    </w:p>
-    <w:p>
-      <w:pPr>
-        <w:spacing w:before="0" w:after="0" w:line="240" w:lineRule="auto"/>
-      </w:pPr>
-    </w:p>
-    <w:p>
-      <w:pPr>
-        <w:spacing w:before="0" w:after="0" w:line="240" w:lineRule="auto"/>
-      </w:pPr>
-    </w:p>
-    <w:p>
-      <w:pPr>
-        <w:spacing w:before="0" w:after="0" w:line="240" w:lineRule="auto"/>
-      </w:pPr>
-    </w:p>
-    <w:p>
-      <w:pPr>
-        <w:spacing w:before="0" w:after="0" w:line="240" w:lineRule="auto"/>
-      </w:pPr>
-    </w:p>
-    <w:p>
-      <w:pPr>
-        <w:spacing w:before="0" w:after="0" w:line="240" w:lineRule="auto"/>
-      </w:pPr>
-    </w:p>
-    <w:p>
-      <w:pPr>
-        <w:spacing w:before="120" w:after="60" w:line="240" w:lineRule="auto"/>
+        <w:spacing w:before="0" w:after="240"/>
       </w:pPr>
       <w:r>
         <w:rPr>
-          <w:b/>
+          <w:i/>
         </w:rPr>
-        <w:t xml:space="preserve">2. </w:t>
-      </w:r>
-      <w:r>
-        <w:t>The chapter argues that children who say "goed" instead of "went" are actually demonstrating sophisticated language learning. Explain why linguists see this as evidence of productivity rather than error. (1 paragraph)</w:t>
+        <w:t>[Your answer here]</w:t>
       </w:r>
     </w:p>
     <w:p>
       <w:pPr>
-        <w:spacing w:before="0" w:after="0" w:line="240" w:lineRule="auto"/>
-      </w:pPr>
-    </w:p>
-    <w:p>
-      <w:pPr>
-        <w:spacing w:before="0" w:after="0" w:line="240" w:lineRule="auto"/>
-      </w:pPr>
-    </w:p>
-    <w:p>
-      <w:pPr>
-        <w:spacing w:before="0" w:after="0" w:line="240" w:lineRule="auto"/>
-      </w:pPr>
-    </w:p>
-    <w:p>
-      <w:pPr>
-        <w:spacing w:before="0" w:after="0" w:line="240" w:lineRule="auto"/>
-      </w:pPr>
-    </w:p>
-    <w:p>
-      <w:pPr>
-        <w:spacing w:before="0" w:after="0" w:line="240" w:lineRule="auto"/>
-      </w:pPr>
-    </w:p>
-    <w:p>
-      <w:pPr>
-        <w:spacing w:before="0" w:after="0" w:line="240" w:lineRule="auto"/>
-      </w:pPr>
-    </w:p>
-    <w:p>
-      <w:pPr>
-        <w:spacing w:before="120" w:after="60" w:line="240" w:lineRule="auto"/>
+        <w:spacing w:before="120" w:after="60"/>
       </w:pPr>
       <w:r>
         <w:rPr>
-          <w:b/>
+          <w:i/>
         </w:rPr>
-        <w:t xml:space="preserve">3. </w:t>
+        <w:t>Question 2.</w:t>
       </w:r>
       <w:r>
-        <w:t>Consider the following brief exchange: &gt; A: "You going to the thing tonight?" &gt; B: "Bro, I'm exhausted." &gt; A: "Bet." For each level of linguistic analysis below, describe one observation or question a linguist might raise about this exchange:</w:t>
+        <w:t xml:space="preserve"> The chapter argues that children who say "goed" instead of "went" are actually demonstrating sophisticated language learning. Explain why linguists see this as evidence of productivity rather than error. (1 paragraph)</w:t>
       </w:r>
     </w:p>
     <w:p>
       <w:pPr>
-        <w:spacing w:before="0" w:after="0" w:line="240" w:lineRule="auto"/>
-      </w:pPr>
-    </w:p>
-    <w:p>
-      <w:pPr>
-        <w:spacing w:before="0" w:after="0" w:line="240" w:lineRule="auto"/>
-      </w:pPr>
-    </w:p>
-    <w:p>
-      <w:pPr>
-        <w:spacing w:before="0" w:after="0" w:line="240" w:lineRule="auto"/>
-      </w:pPr>
-    </w:p>
-    <w:p>
-      <w:pPr>
-        <w:spacing w:before="0" w:after="0" w:line="240" w:lineRule="auto"/>
-      </w:pPr>
-    </w:p>
-    <w:p>
-      <w:pPr>
-        <w:spacing w:before="0" w:after="0" w:line="240" w:lineRule="auto"/>
-      </w:pPr>
-    </w:p>
-    <w:p>
-      <w:pPr>
-        <w:spacing w:before="0" w:after="0" w:line="240" w:lineRule="auto"/>
-      </w:pPr>
-    </w:p>
-    <w:p>
-      <w:pPr>
-        <w:spacing w:before="60" w:after="40" w:line="240" w:lineRule="auto"/>
-        <w:ind w:left="576"/>
+        <w:spacing w:before="0" w:after="240"/>
       </w:pPr>
       <w:r>
         <w:rPr>
-          <w:b/>
+          <w:i/>
         </w:rPr>
-        <w:t xml:space="preserve">• Phonetics/Phonology: </w:t>
-      </w:r>
-      <w:r>
-        <w:t>(What might a linguist notice or ask about the sounds?)</w:t>
+        <w:t>[Your answer here]</w:t>
       </w:r>
     </w:p>
     <w:p>
       <w:pPr>
-        <w:spacing w:before="0" w:after="0" w:line="240" w:lineRule="auto"/>
-        <w:ind w:left="576"/>
-      </w:pPr>
-    </w:p>
-    <w:p>
-      <w:pPr>
-        <w:spacing w:before="0" w:after="0" w:line="240" w:lineRule="auto"/>
-        <w:ind w:left="576"/>
-      </w:pPr>
-    </w:p>
-    <w:p>
-      <w:pPr>
-        <w:spacing w:before="0" w:after="0" w:line="240" w:lineRule="auto"/>
-        <w:ind w:left="576"/>
-      </w:pPr>
-    </w:p>
-    <w:p>
-      <w:pPr>
-        <w:spacing w:before="60" w:after="40" w:line="240" w:lineRule="auto"/>
-        <w:ind w:left="576"/>
+        <w:spacing w:before="120" w:after="60"/>
       </w:pPr>
       <w:r>
         <w:rPr>
-          <w:b/>
+          <w:i/>
         </w:rPr>
-        <w:t xml:space="preserve">• Morphology: </w:t>
+        <w:t>Question 3.</w:t>
       </w:r>
       <w:r>
-        <w:t>(What might a linguist notice or ask about word structure?)</w:t>
+        <w:t xml:space="preserve"> Consider the following brief exchange:</w:t>
       </w:r>
     </w:p>
     <w:p>
       <w:pPr>
-        <w:spacing w:before="0" w:after="0" w:line="240" w:lineRule="auto"/>
-        <w:ind w:left="576"/>
-      </w:pPr>
-    </w:p>
-    <w:p>
-      <w:pPr>
-        <w:spacing w:before="0" w:after="0" w:line="240" w:lineRule="auto"/>
-        <w:ind w:left="576"/>
-      </w:pPr>
-    </w:p>
-    <w:p>
-      <w:pPr>
-        <w:spacing w:before="0" w:after="0" w:line="240" w:lineRule="auto"/>
-        <w:ind w:left="576"/>
-      </w:pPr>
-    </w:p>
-    <w:p>
-      <w:pPr>
-        <w:spacing w:before="60" w:after="40" w:line="240" w:lineRule="auto"/>
-        <w:ind w:left="576"/>
+        <w:spacing w:before="0" w:after="240"/>
       </w:pPr>
       <w:r>
         <w:rPr>
-          <w:b/>
+          <w:i/>
         </w:rPr>
-        <w:t xml:space="preserve">• Syntax: </w:t>
-      </w:r>
-      <w:r>
-        <w:t>(What might a linguist notice or ask about sentence structure?)</w:t>
+        <w:t>[Your answer here]</w:t>
       </w:r>
     </w:p>
     <w:p>
       <w:pPr>
-        <w:spacing w:before="0" w:after="0" w:line="240" w:lineRule="auto"/>
-        <w:ind w:left="576"/>
-      </w:pPr>
-    </w:p>
-    <w:p>
-      <w:pPr>
-        <w:spacing w:before="0" w:after="0" w:line="240" w:lineRule="auto"/>
-        <w:ind w:left="576"/>
-      </w:pPr>
-    </w:p>
-    <w:p>
-      <w:pPr>
-        <w:spacing w:before="0" w:after="0" w:line="240" w:lineRule="auto"/>
-        <w:ind w:left="576"/>
-      </w:pPr>
-    </w:p>
-    <w:p>
-      <w:pPr>
-        <w:spacing w:before="60" w:after="40" w:line="240" w:lineRule="auto"/>
-        <w:ind w:left="576"/>
+        <w:ind w:left="720"/>
+        <w:spacing w:before="0" w:after="60"/>
       </w:pPr>
       <w:r>
         <w:rPr>
-          <w:b/>
+          <w:i/>
         </w:rPr>
-        <w:t xml:space="preserve">• Semantics: </w:t>
+        <w:t>A:</w:t>
       </w:r>
       <w:r>
-        <w:t>(What might a linguist notice or ask about meaning?)</w:t>
+        <w:t xml:space="preserve"> "You going to the thing tonight?"</w:t>
       </w:r>
     </w:p>
     <w:p>
       <w:pPr>
-        <w:spacing w:before="0" w:after="0" w:line="240" w:lineRule="auto"/>
-        <w:ind w:left="576"/>
-      </w:pPr>
-    </w:p>
-    <w:p>
-      <w:pPr>
-        <w:spacing w:before="0" w:after="0" w:line="240" w:lineRule="auto"/>
-        <w:ind w:left="576"/>
-      </w:pPr>
-    </w:p>
-    <w:p>
-      <w:pPr>
-        <w:spacing w:before="0" w:after="0" w:line="240" w:lineRule="auto"/>
-        <w:ind w:left="576"/>
-      </w:pPr>
-    </w:p>
-    <w:p>
-      <w:pPr>
-        <w:spacing w:before="60" w:after="40" w:line="240" w:lineRule="auto"/>
-        <w:ind w:left="576"/>
+        <w:ind w:left="720"/>
+        <w:spacing w:before="0" w:after="60"/>
       </w:pPr>
       <w:r>
         <w:rPr>
-          <w:b/>
+          <w:i/>
         </w:rPr>
-        <w:t xml:space="preserve">• Pragmatics: </w:t>
+        <w:t>B:</w:t>
       </w:r>
       <w:r>
-        <w:t>(What might a linguist notice or ask about meaning in context?) ---</w:t>
+        <w:t xml:space="preserve"> "Bro, I'm exhausted."</w:t>
       </w:r>
     </w:p>
     <w:p>
       <w:pPr>
-        <w:spacing w:before="0" w:after="0" w:line="240" w:lineRule="auto"/>
-        <w:ind w:left="576"/>
+        <w:ind w:left="720"/>
+        <w:spacing w:before="0" w:after="60"/>
       </w:pPr>
+      <w:r>
+        <w:rPr>
+          <w:i/>
+        </w:rPr>
+        <w:t>A:</w:t>
+      </w:r>
+      <w:r>
+        <w:t xml:space="preserve"> "Bet."</w:t>
+      </w:r>
     </w:p>
     <w:p>
       <w:pPr>
-        <w:spacing w:before="0" w:after="0" w:line="240" w:lineRule="auto"/>
-        <w:ind w:left="576"/>
+        <w:spacing w:before="0" w:after="60"/>
       </w:pPr>
+      <w:r>
+        <w:t xml:space="preserve">For each level of linguistic analysis below, describe </w:t>
+      </w:r>
+      <w:r>
+        <w:rPr>
+          <w:i/>
+        </w:rPr>
+        <w:t>one observation or question</w:t>
+      </w:r>
+      <w:r>
+        <w:t xml:space="preserve"> a linguist might raise about this exchange:</w:t>
+      </w:r>
     </w:p>
     <w:p>
       <w:pPr>
-        <w:spacing w:before="0" w:after="0" w:line="240" w:lineRule="auto"/>
-        <w:ind w:left="576"/>
+        <w:pStyle w:val="ListBullet"/>
+        <w:spacing w:before="0" w:after="60"/>
       </w:pPr>
+      <w:r>
+        <w:rPr>
+          <w:i/>
+        </w:rPr>
+        <w:t>Phonetics/Phonology:</w:t>
+      </w:r>
+      <w:r>
+        <w:t xml:space="preserve"> (What might a linguist notice or ask about the sounds?)</w:t>
+      </w:r>
     </w:p>
     <w:p>
       <w:pPr>
-        <w:spacing w:before="360" w:after="200" w:line="240" w:lineRule="auto"/>
+        <w:ind w:left="720"/>
+        <w:spacing w:before="0" w:after="120"/>
+      </w:pPr>
+      <w:r>
+        <w:rPr>
+          <w:i/>
+        </w:rPr>
+        <w:t>[Answer]</w:t>
+      </w:r>
+    </w:p>
+    <w:p>
+      <w:pPr>
+        <w:pStyle w:val="ListBullet"/>
+        <w:spacing w:before="0" w:after="60"/>
+      </w:pPr>
+      <w:r>
+        <w:rPr>
+          <w:i/>
+        </w:rPr>
+        <w:t>Morphology:</w:t>
+      </w:r>
+      <w:r>
+        <w:t xml:space="preserve"> (What might a linguist notice or ask about word structure?)</w:t>
+      </w:r>
+    </w:p>
+    <w:p>
+      <w:pPr>
+        <w:ind w:left="720"/>
+        <w:spacing w:before="0" w:after="120"/>
+      </w:pPr>
+      <w:r>
+        <w:rPr>
+          <w:i/>
+        </w:rPr>
+        <w:t>[Answer]</w:t>
+      </w:r>
+    </w:p>
+    <w:p>
+      <w:pPr>
+        <w:pStyle w:val="ListBullet"/>
+        <w:spacing w:before="0" w:after="60"/>
+      </w:pPr>
+      <w:r>
+        <w:rPr>
+          <w:i/>
+        </w:rPr>
+        <w:t>Syntax:</w:t>
+      </w:r>
+      <w:r>
+        <w:t xml:space="preserve"> (What might a linguist notice or ask about sentence structure?)</w:t>
+      </w:r>
+    </w:p>
+    <w:p>
+      <w:pPr>
+        <w:ind w:left="720"/>
+        <w:spacing w:before="0" w:after="120"/>
+      </w:pPr>
+      <w:r>
+        <w:rPr>
+          <w:i/>
+        </w:rPr>
+        <w:t>[Answer]</w:t>
+      </w:r>
+    </w:p>
+    <w:p>
+      <w:pPr>
+        <w:pStyle w:val="ListBullet"/>
+        <w:spacing w:before="0" w:after="60"/>
+      </w:pPr>
+      <w:r>
+        <w:rPr>
+          <w:i/>
+        </w:rPr>
+        <w:t>Semantics:</w:t>
+      </w:r>
+      <w:r>
+        <w:t xml:space="preserve"> (What might a linguist notice or ask about meaning?)</w:t>
+      </w:r>
+    </w:p>
+    <w:p>
+      <w:pPr>
+        <w:ind w:left="720"/>
+        <w:spacing w:before="0" w:after="120"/>
+      </w:pPr>
+      <w:r>
+        <w:rPr>
+          <w:i/>
+        </w:rPr>
+        <w:t>[Answer]</w:t>
+      </w:r>
+    </w:p>
+    <w:p>
+      <w:pPr>
+        <w:pStyle w:val="ListBullet"/>
+        <w:spacing w:before="0" w:after="60"/>
+      </w:pPr>
+      <w:r>
+        <w:rPr>
+          <w:i/>
+        </w:rPr>
+        <w:t>Pragmatics:</w:t>
+      </w:r>
+      <w:r>
+        <w:t xml:space="preserve"> (What might a linguist notice or ask about meaning in context?)</w:t>
+      </w:r>
+    </w:p>
+    <w:p>
+      <w:pPr>
+        <w:ind w:left="720"/>
+        <w:spacing w:before="0" w:after="120"/>
+      </w:pPr>
+      <w:r>
+        <w:rPr>
+          <w:i/>
+        </w:rPr>
+        <w:t>[Answer]</w:t>
+      </w:r>
+    </w:p>
+    <w:p>
+      <w:pPr>
+        <w:spacing w:before="240" w:after="60"/>
       </w:pPr>
       <w:r>
         <w:rPr>
@@ -358,95 +324,57 @@
     </w:p>
     <w:p>
       <w:pPr>
-        <w:spacing w:before="120" w:after="60" w:line="240" w:lineRule="auto"/>
+        <w:spacing w:before="120" w:after="60"/>
       </w:pPr>
       <w:r>
         <w:rPr>
-          <w:b/>
+          <w:i/>
         </w:rPr>
-        <w:t xml:space="preserve">4. </w:t>
+        <w:t>Question 4.</w:t>
       </w:r>
       <w:r>
-        <w:t>Before this class, what did "grammar" mean to you? Was it something you felt confident about, anxious about, or indifferent to? Where do you think those feelings came from (school experiences, family attitudes, specific feedback you received)? (1–2 paragraphs)</w:t>
+        <w:t xml:space="preserve"> Before this class, what did "grammar" mean to you? Was it something you felt confident about, anxious about, or indifferent to? Where do you think those feelings came from (school experiences, family attitudes, specific feedback you received)? (1–2 paragraphs)</w:t>
       </w:r>
     </w:p>
     <w:p>
       <w:pPr>
-        <w:spacing w:before="0" w:after="0" w:line="240" w:lineRule="auto"/>
-      </w:pPr>
-    </w:p>
-    <w:p>
-      <w:pPr>
-        <w:spacing w:before="0" w:after="0" w:line="240" w:lineRule="auto"/>
-      </w:pPr>
-    </w:p>
-    <w:p>
-      <w:pPr>
-        <w:spacing w:before="0" w:after="0" w:line="240" w:lineRule="auto"/>
-      </w:pPr>
-    </w:p>
-    <w:p>
-      <w:pPr>
-        <w:spacing w:before="0" w:after="0" w:line="240" w:lineRule="auto"/>
-      </w:pPr>
-    </w:p>
-    <w:p>
-      <w:pPr>
-        <w:spacing w:before="0" w:after="0" w:line="240" w:lineRule="auto"/>
-      </w:pPr>
-    </w:p>
-    <w:p>
-      <w:pPr>
-        <w:spacing w:before="0" w:after="0" w:line="240" w:lineRule="auto"/>
-      </w:pPr>
-    </w:p>
-    <w:p>
-      <w:pPr>
-        <w:spacing w:before="120" w:after="60" w:line="240" w:lineRule="auto"/>
+        <w:spacing w:before="0" w:after="240"/>
       </w:pPr>
       <w:r>
         <w:rPr>
-          <w:b/>
+          <w:i/>
         </w:rPr>
-        <w:t xml:space="preserve">5. </w:t>
-      </w:r>
-      <w:r>
-        <w:t>Think about how you learned language as a child—not from grammar lessons, but from the people around you. What varieties of English (or other languages) were you exposed to at home, in your neighborhood, or in your early schooling? Did you ever become aware that the way you spoke at home was different from what was expected elsewhere? Describe your early linguistic environment and any awareness you developed about language differences. (1–2 paragraphs) ---</w:t>
+        <w:t>[Your answer here]</w:t>
       </w:r>
     </w:p>
     <w:p>
       <w:pPr>
-        <w:spacing w:before="0" w:after="0" w:line="240" w:lineRule="auto"/>
+        <w:spacing w:before="120" w:after="60"/>
       </w:pPr>
+      <w:r>
+        <w:rPr>
+          <w:i/>
+        </w:rPr>
+        <w:t>Question 5.</w:t>
+      </w:r>
+      <w:r>
+        <w:t xml:space="preserve"> Think about how you learned language as a child—not from grammar lessons, but from the people around you. What varieties of English (or other languages) were you exposed to at home, in your neighborhood, or in your early schooling? Did you ever become aware that the way you spoke at home was different from what was expected elsewhere? Describe your early linguistic environment and any awareness you developed about language differences. (1–2 paragraphs)</w:t>
+      </w:r>
     </w:p>
     <w:p>
       <w:pPr>
-        <w:spacing w:before="0" w:after="0" w:line="240" w:lineRule="auto"/>
+        <w:spacing w:before="0" w:after="240"/>
       </w:pPr>
-    </w:p>
-    <w:p>
-      <w:pPr>
-        <w:spacing w:before="0" w:after="0" w:line="240" w:lineRule="auto"/>
-      </w:pPr>
-    </w:p>
-    <w:p>
-      <w:pPr>
-        <w:spacing w:before="0" w:after="0" w:line="240" w:lineRule="auto"/>
-      </w:pPr>
-    </w:p>
-    <w:p>
-      <w:pPr>
-        <w:spacing w:before="0" w:after="0" w:line="240" w:lineRule="auto"/>
-      </w:pPr>
-    </w:p>
-    <w:p>
-      <w:pPr>
-        <w:spacing w:before="0" w:after="0" w:line="240" w:lineRule="auto"/>
-      </w:pPr>
+      <w:r>
+        <w:rPr>
+          <w:i/>
+        </w:rPr>
+        <w:t>[Your answer here]</w:t>
+      </w:r>
     </w:p>
     <w:sectPr>
       <w:pgSz w:w="12240" w:h="15840"/>
-      <w:pgMar w:top="1440" w:right="1440" w:bottom="1440" w:left="1440" w:header="720" w:footer="720" w:gutter="0"/>
+      <w:pgMar w:top="1440" w:right="1800" w:bottom="1440" w:left="1800" w:header="720" w:footer="720" w:gutter="0"/>
       <w:cols w:space="720"/>
       <w:docGrid w:linePitch="360"/>
     </w:sectPr>
@@ -818,7 +746,7 @@
     <w:qFormat/>
     <w:rsid w:val="00FC693F"/>
     <w:rPr>
-      <w:rFonts w:ascii="Times New Roman" w:hAnsi="Times New Roman"/>
+      <w:rFonts w:ascii="Garamond" w:hAnsi="Garamond"/>
       <w:sz w:val="22"/>
     </w:rPr>
   </w:style>
@@ -881,7 +809,7 @@
       <w:outlineLvl w:val="0"/>
     </w:pPr>
     <w:rPr>
-      <w:rFonts w:asciiTheme="majorHAnsi" w:eastAsiaTheme="majorEastAsia" w:hAnsiTheme="majorHAnsi" w:cstheme="majorBidi"/>
+      <w:rFonts w:asciiTheme="majorHAnsi" w:eastAsiaTheme="majorEastAsia" w:hAnsiTheme="majorHAnsi" w:cstheme="majorBidi" w:ascii="Open Sans" w:hAnsi="Open Sans"/>
       <w:b/>
       <w:bCs/>
       <w:color w:val="365F91" w:themeColor="accent1" w:themeShade="BF"/>
@@ -905,7 +833,7 @@
       <w:outlineLvl w:val="1"/>
     </w:pPr>
     <w:rPr>
-      <w:rFonts w:asciiTheme="majorHAnsi" w:eastAsiaTheme="majorEastAsia" w:hAnsiTheme="majorHAnsi" w:cstheme="majorBidi"/>
+      <w:rFonts w:asciiTheme="majorHAnsi" w:eastAsiaTheme="majorEastAsia" w:hAnsiTheme="majorHAnsi" w:cstheme="majorBidi" w:ascii="Open Sans" w:hAnsi="Open Sans"/>
       <w:b/>
       <w:bCs/>
       <w:color w:val="4F81BD" w:themeColor="accent1"/>
@@ -929,7 +857,7 @@
       <w:outlineLvl w:val="2"/>
     </w:pPr>
     <w:rPr>
-      <w:rFonts w:asciiTheme="majorHAnsi" w:eastAsiaTheme="majorEastAsia" w:hAnsiTheme="majorHAnsi" w:cstheme="majorBidi"/>
+      <w:rFonts w:asciiTheme="majorHAnsi" w:eastAsiaTheme="majorEastAsia" w:hAnsiTheme="majorHAnsi" w:cstheme="majorBidi" w:ascii="Open Sans" w:hAnsi="Open Sans"/>
       <w:b/>
       <w:bCs/>
       <w:color w:val="4F81BD" w:themeColor="accent1"/>

</xml_diff>

<commit_message>
Add section numbering, problem letters, and time estimates to homework
- Number sections (1, 2, 3...) and problems with letters (A, B, C...)
- Add overview at start of each homework listing sections with time estimates
- Increase font size to 12pt to match book
- Gray italic placeholder text for answer spaces

Co-Authored-By: Claude Opus 4.5 <noreply@anthropic.com>
</commit_message>
<xml_diff>
--- a/Homework/Chapter 01 Homework.docx
+++ b/Homework/Chapter 01 Homework.docx
@@ -28,14 +28,79 @@
     </w:p>
     <w:p>
       <w:pPr>
-        <w:spacing w:before="240" w:after="60"/>
+        <w:spacing w:before="120" w:after="120"/>
       </w:pPr>
       <w:r>
         <w:rPr>
           <w:b/>
           <w:sz w:val="24"/>
         </w:rPr>
-        <w:t>Part A: Concept Check</w:t>
+        <w:t>Overview</w:t>
+      </w:r>
+    </w:p>
+    <w:p>
+      <w:pPr>
+        <w:ind w:left="360"/>
+        <w:spacing w:before="0" w:after="40"/>
+      </w:pPr>
+      <w:r>
+        <w:rPr>
+          <w:b/>
+        </w:rPr>
+        <w:t xml:space="preserve">Section 1: </w:t>
+      </w:r>
+      <w:r>
+        <w:t>Concept Check (~60 min)</w:t>
+      </w:r>
+    </w:p>
+    <w:p>
+      <w:pPr>
+        <w:ind w:left="360"/>
+        <w:spacing w:before="0" w:after="40"/>
+      </w:pPr>
+      <w:r>
+        <w:rPr>
+          <w:b/>
+        </w:rPr>
+        <w:t xml:space="preserve">Section 2: </w:t>
+      </w:r>
+      <w:r>
+        <w:t>Personal Reflection (~20 min)</w:t>
+      </w:r>
+    </w:p>
+    <w:p>
+      <w:pPr>
+        <w:ind w:left="360"/>
+        <w:spacing w:before="120" w:after="240"/>
+      </w:pPr>
+      <w:r>
+        <w:rPr>
+          <w:b/>
+        </w:rPr>
+        <w:t xml:space="preserve">Total estimated time: </w:t>
+      </w:r>
+      <w:r>
+        <w:t>~80 minutes</w:t>
+      </w:r>
+    </w:p>
+    <w:p>
+      <w:pPr>
+        <w:spacing w:before="0" w:after="240"/>
+      </w:pPr>
+      <w:r>
+        <w:t>──────────────────────────────────────────────────</w:t>
+      </w:r>
+    </w:p>
+    <w:p>
+      <w:pPr>
+        <w:spacing w:before="240" w:after="120"/>
+      </w:pPr>
+      <w:r>
+        <w:rPr>
+          <w:b/>
+          <w:sz w:val="24"/>
+        </w:rPr>
+        <w:t>Section 1: Part A: Concept Check</w:t>
       </w:r>
     </w:p>
     <w:p>
@@ -44,9 +109,9 @@
       </w:pPr>
       <w:r>
         <w:rPr>
-          <w:i/>
+          <w:b/>
         </w:rPr>
-        <w:t>Question 1.</w:t>
+        <w:t xml:space="preserve">1.A  </w:t>
       </w:r>
       <w:r>
         <w:t xml:space="preserve"> In your own words, explain what it means to say that linguistics is "descriptive" rather than "prescriptive." Why does this distinction matter? (1 paragraph)</w:t>
@@ -54,11 +119,13 @@
     </w:p>
     <w:p>
       <w:pPr>
+        <w:ind w:left="504"/>
         <w:spacing w:before="0" w:after="240"/>
       </w:pPr>
       <w:r>
         <w:rPr>
           <w:i/>
+          <w:color w:val="808080"/>
         </w:rPr>
         <w:t>[Your answer here]</w:t>
       </w:r>
@@ -69,9 +136,9 @@
       </w:pPr>
       <w:r>
         <w:rPr>
-          <w:i/>
+          <w:b/>
         </w:rPr>
-        <w:t>Question 2.</w:t>
+        <w:t xml:space="preserve">1.B  </w:t>
       </w:r>
       <w:r>
         <w:t xml:space="preserve"> The chapter argues that children who say "goed" instead of "went" are actually demonstrating sophisticated language learning. Explain why linguists see this as evidence of productivity rather than error. (1 paragraph)</w:t>
@@ -79,11 +146,13 @@
     </w:p>
     <w:p>
       <w:pPr>
+        <w:ind w:left="504"/>
         <w:spacing w:before="0" w:after="240"/>
       </w:pPr>
       <w:r>
         <w:rPr>
           <w:i/>
+          <w:color w:val="808080"/>
         </w:rPr>
         <w:t>[Your answer here]</w:t>
       </w:r>
@@ -94,9 +163,9 @@
       </w:pPr>
       <w:r>
         <w:rPr>
-          <w:i/>
+          <w:b/>
         </w:rPr>
-        <w:t>Question 3.</w:t>
+        <w:t xml:space="preserve">1.C  </w:t>
       </w:r>
       <w:r>
         <w:t xml:space="preserve"> Consider the following brief exchange:</w:t>
@@ -104,11 +173,13 @@
     </w:p>
     <w:p>
       <w:pPr>
+        <w:ind w:left="504"/>
         <w:spacing w:before="0" w:after="240"/>
       </w:pPr>
       <w:r>
         <w:rPr>
           <w:i/>
+          <w:color w:val="808080"/>
         </w:rPr>
         <w:t>[Your answer here]</w:t>
       </w:r>
@@ -198,6 +269,7 @@
       <w:r>
         <w:rPr>
           <w:i/>
+          <w:color w:val="808080"/>
         </w:rPr>
         <w:t>[Answer]</w:t>
       </w:r>
@@ -225,6 +297,7 @@
       <w:r>
         <w:rPr>
           <w:i/>
+          <w:color w:val="808080"/>
         </w:rPr>
         <w:t>[Answer]</w:t>
       </w:r>
@@ -252,6 +325,7 @@
       <w:r>
         <w:rPr>
           <w:i/>
+          <w:color w:val="808080"/>
         </w:rPr>
         <w:t>[Answer]</w:t>
       </w:r>
@@ -279,6 +353,7 @@
       <w:r>
         <w:rPr>
           <w:i/>
+          <w:color w:val="808080"/>
         </w:rPr>
         <w:t>[Answer]</w:t>
       </w:r>
@@ -306,20 +381,21 @@
       <w:r>
         <w:rPr>
           <w:i/>
+          <w:color w:val="808080"/>
         </w:rPr>
         <w:t>[Answer]</w:t>
       </w:r>
     </w:p>
     <w:p>
       <w:pPr>
-        <w:spacing w:before="240" w:after="60"/>
+        <w:spacing w:before="240" w:after="120"/>
       </w:pPr>
       <w:r>
         <w:rPr>
           <w:b/>
           <w:sz w:val="24"/>
         </w:rPr>
-        <w:t>Part B: Personal Reflection</w:t>
+        <w:t>Section 2: Part B: Personal Reflection</w:t>
       </w:r>
     </w:p>
     <w:p>
@@ -328,9 +404,9 @@
       </w:pPr>
       <w:r>
         <w:rPr>
-          <w:i/>
+          <w:b/>
         </w:rPr>
-        <w:t>Question 4.</w:t>
+        <w:t xml:space="preserve">2.A  </w:t>
       </w:r>
       <w:r>
         <w:t xml:space="preserve"> Before this class, what did "grammar" mean to you? Was it something you felt confident about, anxious about, or indifferent to? Where do you think those feelings came from (school experiences, family attitudes, specific feedback you received)? (1–2 paragraphs)</w:t>
@@ -338,11 +414,13 @@
     </w:p>
     <w:p>
       <w:pPr>
+        <w:ind w:left="504"/>
         <w:spacing w:before="0" w:after="240"/>
       </w:pPr>
       <w:r>
         <w:rPr>
           <w:i/>
+          <w:color w:val="808080"/>
         </w:rPr>
         <w:t>[Your answer here]</w:t>
       </w:r>
@@ -353,9 +431,9 @@
       </w:pPr>
       <w:r>
         <w:rPr>
-          <w:i/>
+          <w:b/>
         </w:rPr>
-        <w:t>Question 5.</w:t>
+        <w:t xml:space="preserve">2.B  </w:t>
       </w:r>
       <w:r>
         <w:t xml:space="preserve"> Think about how you learned language as a child—not from grammar lessons, but from the people around you. What varieties of English (or other languages) were you exposed to at home, in your neighborhood, or in your early schooling? Did you ever become aware that the way you spoke at home was different from what was expected elsewhere? Describe your early linguistic environment and any awareness you developed about language differences. (1–2 paragraphs)</w:t>
@@ -363,11 +441,13 @@
     </w:p>
     <w:p>
       <w:pPr>
+        <w:ind w:left="504"/>
         <w:spacing w:before="0" w:after="240"/>
       </w:pPr>
       <w:r>
         <w:rPr>
           <w:i/>
+          <w:color w:val="808080"/>
         </w:rPr>
         <w:t>[Your answer here]</w:t>
       </w:r>
@@ -747,7 +827,7 @@
     <w:rsid w:val="00FC693F"/>
     <w:rPr>
       <w:rFonts w:ascii="Garamond" w:hAnsi="Garamond"/>
-      <w:sz w:val="22"/>
+      <w:sz w:val="24"/>
     </w:rPr>
   </w:style>
   <w:style w:type="paragraph" w:styleId="Header">

</xml_diff>

<commit_message>
Deploy memory system v3 — hooks, skills, commands
</commit_message>
<xml_diff>
--- a/Homework/Chapter 01 Homework.docx
+++ b/Homework/Chapter 01 Homework.docx
@@ -141,7 +141,31 @@
         <w:t xml:space="preserve">1.B  </w:t>
       </w:r>
       <w:r>
-        <w:t xml:space="preserve"> The chapter argues that children who say "goed" instead of "went" are actually demonstrating sophisticated language learning. Explain why linguists see this as evidence of productivity rather than error. (1 paragraph)</w:t>
+        <w:t xml:space="preserve"> The chapter argues that children who say </w:t>
+      </w:r>
+      <w:r>
+        <w:t>"</w:t>
+      </w:r>
+      <w:r>
+        <w:t>goed</w:t>
+      </w:r>
+      <w:r>
+        <w:t>"</w:t>
+      </w:r>
+      <w:r>
+        <w:t xml:space="preserve"> instead of </w:t>
+      </w:r>
+      <w:r>
+        <w:t>"</w:t>
+      </w:r>
+      <w:r>
+        <w:t>went</w:t>
+      </w:r>
+      <w:r>
+        <w:t>"</w:t>
+      </w:r>
+      <w:r>
+        <w:t xml:space="preserve"> are actually demonstrating sophisticated language learning. Explain why linguists see this as evidence of productivity rather than error. (1 paragraph)</w:t>
       </w:r>
     </w:p>
     <w:p>
@@ -196,7 +220,10 @@
         <w:t>A:</w:t>
       </w:r>
       <w:r>
-        <w:t xml:space="preserve"> "You going to the thing tonight?"</w:t>
+        <w:t xml:space="preserve"> </w:t>
+      </w:r>
+      <w:r>
+        <w:t>You going to the thing tonight?</w:t>
       </w:r>
     </w:p>
     <w:p>
@@ -211,7 +238,10 @@
         <w:t>B:</w:t>
       </w:r>
       <w:r>
-        <w:t xml:space="preserve"> "Bro, I'm exhausted."</w:t>
+        <w:t xml:space="preserve"> </w:t>
+      </w:r>
+      <w:r>
+        <w:t>Bro, I'm exhausted.</w:t>
       </w:r>
     </w:p>
     <w:p>
@@ -226,7 +256,10 @@
         <w:t>A:</w:t>
       </w:r>
       <w:r>
-        <w:t xml:space="preserve"> "Bet."</w:t>
+        <w:t xml:space="preserve"> </w:t>
+      </w:r>
+      <w:r>
+        <w:t>Bet.</w:t>
       </w:r>
     </w:p>
     <w:p>

</xml_diff>